<commit_message>
updated summary report Rmd
</commit_message>
<xml_diff>
--- a/my-styles.docx
+++ b/my-styles.docx
@@ -74,6 +74,7 @@
       <w:bookmarkEnd w:id="1"/>
     </w:p>
     <w:sectPr>
+      <w:footerReference w:type="default" r:id="rId7"/>
       <w:pgSz w:w="12240" w:h="15840"/>
       <w:pgMar w:top="1440" w:right="1440" w:bottom="1440" w:left="1440" w:header="720" w:footer="720" w:gutter="0"/>
       <w:cols w:space="720"/>
@@ -105,6 +106,94 @@
     </w:p>
   </w:endnote>
 </w:endnotes>
+</file>
+
+<file path=word/footer1.xml><?xml version="1.0" encoding="utf-8"?>
+<w:ftr xmlns:wpc="http://schemas.microsoft.com/office/word/2010/wordprocessingCanvas" xmlns:cx="http://schemas.microsoft.com/office/drawing/2014/chartex" xmlns:cx1="http://schemas.microsoft.com/office/drawing/2015/9/8/chartex" xmlns:cx2="http://schemas.microsoft.com/office/drawing/2015/10/21/chartex" xmlns:cx3="http://schemas.microsoft.com/office/drawing/2016/5/9/chartex" xmlns:cx4="http://schemas.microsoft.com/office/drawing/2016/5/10/chartex" xmlns:cx5="http://schemas.microsoft.com/office/drawing/2016/5/11/chartex" xmlns:cx6="http://schemas.microsoft.com/office/drawing/2016/5/12/chartex" xmlns:cx7="http://schemas.microsoft.com/office/drawing/2016/5/13/chartex" xmlns:cx8="http://schemas.microsoft.com/office/drawing/2016/5/14/chartex" xmlns:mc="http://schemas.openxmlformats.org/markup-compatibility/2006" xmlns:aink="http://schemas.microsoft.com/office/drawing/2016/ink" xmlns:am3d="http://schemas.microsoft.com/office/drawing/2017/model3d" xmlns:o="urn:schemas-microsoft-com:office:office" xmlns:r="http://schemas.openxmlformats.org/officeDocument/2006/relationships" xmlns:m="http://schemas.openxmlformats.org/officeDocument/2006/math" xmlns:v="urn:schemas-microsoft-com:vml" xmlns:wp14="http://schemas.microsoft.com/office/word/2010/wordprocessingDrawing" xmlns:wp="http://schemas.openxmlformats.org/drawingml/2006/wordprocessingDrawing" xmlns:w10="urn:schemas-microsoft-com:office:word" xmlns:w="http://schemas.openxmlformats.org/wordprocessingml/2006/main" xmlns:w14="http://schemas.microsoft.com/office/word/2010/wordml" xmlns:w15="http://schemas.microsoft.com/office/word/2012/wordml" xmlns:w16cid="http://schemas.microsoft.com/office/word/2016/wordml/cid" xmlns:w16se="http://schemas.microsoft.com/office/word/2015/wordml/symex" xmlns:wpg="http://schemas.microsoft.com/office/word/2010/wordprocessingGroup" xmlns:wpi="http://schemas.microsoft.com/office/word/2010/wordprocessingInk" xmlns:wne="http://schemas.microsoft.com/office/word/2006/wordml" xmlns:wps="http://schemas.microsoft.com/office/word/2010/wordprocessingShape" mc:Ignorable="w14 w15 w16se w16cid wp14">
+  <w:p>
+    <w:pPr>
+      <w:pStyle w:val="Footer"/>
+      <w:rPr>
+        <w:rFonts w:asciiTheme="majorHAnsi" w:hAnsiTheme="majorHAnsi"/>
+      </w:rPr>
+    </w:pPr>
+    <w:r>
+      <w:rPr>
+        <w:rFonts w:asciiTheme="majorHAnsi" w:hAnsiTheme="majorHAnsi"/>
+      </w:rPr>
+      <w:fldChar w:fldCharType="begin"/>
+    </w:r>
+    <w:r>
+      <w:rPr>
+        <w:rFonts w:asciiTheme="majorHAnsi" w:hAnsiTheme="majorHAnsi"/>
+      </w:rPr>
+      <w:instrText xml:space="preserve"> DATE  \@ "MMMM d, yyyy"  \* MERGEFORMAT </w:instrText>
+    </w:r>
+    <w:r>
+      <w:rPr>
+        <w:rFonts w:asciiTheme="majorHAnsi" w:hAnsiTheme="majorHAnsi"/>
+      </w:rPr>
+      <w:fldChar w:fldCharType="separate"/>
+    </w:r>
+    <w:r>
+      <w:rPr>
+        <w:rFonts w:asciiTheme="majorHAnsi" w:hAnsiTheme="majorHAnsi"/>
+        <w:noProof/>
+      </w:rPr>
+      <w:t>July 25, 2019</w:t>
+    </w:r>
+    <w:r>
+      <w:rPr>
+        <w:rFonts w:asciiTheme="majorHAnsi" w:hAnsiTheme="majorHAnsi"/>
+      </w:rPr>
+      <w:fldChar w:fldCharType="end"/>
+    </w:r>
+    <w:r>
+      <w:rPr>
+        <w:rFonts w:asciiTheme="majorHAnsi" w:hAnsiTheme="majorHAnsi"/>
+      </w:rPr>
+      <w:tab/>
+    </w:r>
+    <w:r>
+      <w:rPr>
+        <w:rFonts w:asciiTheme="majorHAnsi" w:hAnsiTheme="majorHAnsi"/>
+      </w:rPr>
+      <w:tab/>
+    </w:r>
+    <w:r>
+      <w:rPr>
+        <w:rFonts w:asciiTheme="majorHAnsi" w:hAnsiTheme="majorHAnsi"/>
+      </w:rPr>
+      <w:fldChar w:fldCharType="begin"/>
+    </w:r>
+    <w:r>
+      <w:rPr>
+        <w:rFonts w:asciiTheme="majorHAnsi" w:hAnsiTheme="majorHAnsi"/>
+      </w:rPr>
+      <w:instrText xml:space="preserve"> PAGE   \* MERGEFORMAT </w:instrText>
+    </w:r>
+    <w:r>
+      <w:rPr>
+        <w:rFonts w:asciiTheme="majorHAnsi" w:hAnsiTheme="majorHAnsi"/>
+      </w:rPr>
+      <w:fldChar w:fldCharType="separate"/>
+    </w:r>
+    <w:r>
+      <w:rPr>
+        <w:rFonts w:asciiTheme="majorHAnsi" w:hAnsiTheme="majorHAnsi"/>
+        <w:noProof/>
+      </w:rPr>
+      <w:t>1</w:t>
+    </w:r>
+    <w:r>
+      <w:rPr>
+        <w:rFonts w:asciiTheme="majorHAnsi" w:hAnsiTheme="majorHAnsi"/>
+        <w:noProof/>
+      </w:rPr>
+      <w:fldChar w:fldCharType="end"/>
+    </w:r>
+  </w:p>
+</w:ftr>
 </file>
 
 <file path=word/footnotes.xml><?xml version="1.0" encoding="utf-8"?>
@@ -1370,6 +1459,46 @@
       <w:shd w:val="clear" w:color="auto" w:fill="F8F8F8"/>
     </w:rPr>
   </w:style>
+  <w:style w:type="paragraph" w:styleId="Header">
+    <w:name w:val="header"/>
+    <w:basedOn w:val="Normal"/>
+    <w:link w:val="HeaderChar"/>
+    <w:unhideWhenUsed/>
+    <w:rsid w:val="006636CC"/>
+    <w:pPr>
+      <w:tabs>
+        <w:tab w:val="center" w:pos="4680"/>
+        <w:tab w:val="right" w:pos="9360"/>
+      </w:tabs>
+      <w:spacing w:after="0"/>
+    </w:pPr>
+  </w:style>
+  <w:style w:type="character" w:customStyle="1" w:styleId="HeaderChar">
+    <w:name w:val="Header Char"/>
+    <w:basedOn w:val="DefaultParagraphFont"/>
+    <w:link w:val="Header"/>
+    <w:rsid w:val="006636CC"/>
+  </w:style>
+  <w:style w:type="paragraph" w:styleId="Footer">
+    <w:name w:val="footer"/>
+    <w:basedOn w:val="Normal"/>
+    <w:link w:val="FooterChar"/>
+    <w:unhideWhenUsed/>
+    <w:rsid w:val="006636CC"/>
+    <w:pPr>
+      <w:tabs>
+        <w:tab w:val="center" w:pos="4680"/>
+        <w:tab w:val="right" w:pos="9360"/>
+      </w:tabs>
+      <w:spacing w:after="0"/>
+    </w:pPr>
+  </w:style>
+  <w:style w:type="character" w:customStyle="1" w:styleId="FooterChar">
+    <w:name w:val="Footer Char"/>
+    <w:basedOn w:val="DefaultParagraphFont"/>
+    <w:link w:val="Footer"/>
+    <w:rsid w:val="006636CC"/>
+  </w:style>
 </w:styles>
 </file>
 

</xml_diff>